<commit_message>
Added Food Friends project - Additional updates to information on the page
</commit_message>
<xml_diff>
--- a/files/FreddyGarcia_Resume.docx
+++ b/files/FreddyGarcia_Resume.docx
@@ -61,7 +61,7 @@
           <w:rtl w:val="0"/>
         </w:rPr>
         <w:tab/>
-        <w:t xml:space="preserve">40-6 Colony Manor Drive</w:t>
+        <w:t xml:space="preserve">    40-17 Ithaca street apt. 4E</w:t>
       </w:r>
     </w:p>
     <w:p>
@@ -83,43 +83,53 @@
         <w:tab/>
         <w:t xml:space="preserve">www.fg-yume.net</w:t>
         <w:tab/>
-        <w:t xml:space="preserve">Rochester NY 14623</w:t>
-      </w:r>
-    </w:p>
-    <w:p>
-      <w:pPr>
-        <w:widowControl w:val="0"/>
-        <w:contextualSpacing w:val="0"/>
-        <w:rPr/>
-      </w:pPr>
-      <w:r>
-        <w:rPr>
-          <w:rtl w:val="0"/>
-        </w:rPr>
-      </w:r>
-    </w:p>
-    <w:p>
-      <w:pPr>
-        <w:widowControl w:val="0"/>
-        <w:contextualSpacing w:val="0"/>
-        <w:rPr/>
-      </w:pPr>
-      <w:r>
-        <w:rPr>
-          <w:rtl w:val="0"/>
-        </w:rPr>
-      </w:r>
-    </w:p>
-    <w:p>
-      <w:pPr>
-        <w:widowControl w:val="0"/>
-        <w:contextualSpacing w:val="0"/>
-        <w:rPr/>
-      </w:pPr>
-      <w:r>
-        <w:rPr>
-          <w:rFonts w:cs="Philosopher" w:hAnsi="Philosopher" w:eastAsia="Philosopher" w:ascii="Philosopher"/>
-          <w:sz w:val="32"/>
+        <w:t xml:space="preserve">Elmhurst, NY 11373</w:t>
+      </w:r>
+    </w:p>
+    <w:p>
+      <w:pPr>
+        <w:widowControl w:val="0"/>
+        <w:contextualSpacing w:val="0"/>
+      </w:pPr>
+      <w:r>
+        <w:rPr>
+          <w:rtl w:val="0"/>
+        </w:rPr>
+      </w:r>
+    </w:p>
+    <w:p>
+      <w:pPr>
+        <w:widowControl w:val="0"/>
+        <w:contextualSpacing w:val="0"/>
+      </w:pPr>
+      <w:r>
+        <w:rPr>
+          <w:rtl w:val="0"/>
+        </w:rPr>
+      </w:r>
+    </w:p>
+    <w:p>
+      <w:pPr>
+        <w:widowControl w:val="0"/>
+        <w:contextualSpacing w:val="0"/>
+        <w:rPr/>
+      </w:pPr>
+      <w:r>
+        <w:rPr>
+          <w:rtl w:val="0"/>
+        </w:rPr>
+      </w:r>
+    </w:p>
+    <w:p>
+      <w:pPr>
+        <w:widowControl w:val="0"/>
+        <w:contextualSpacing w:val="0"/>
+        <w:rPr/>
+      </w:pPr>
+      <w:r>
+        <w:rPr>
+          <w:rFonts w:cs="Philosopher" w:hAnsi="Philosopher" w:eastAsia="Philosopher" w:ascii="Philosopher"/>
+          <w:sz w:val="28"/>
           <w:u w:val="single"/>
           <w:rtl w:val="0"/>
         </w:rPr>
@@ -139,6 +149,7 @@
         <w:rPr>
           <w:rFonts w:cs="Philosopher" w:hAnsi="Philosopher" w:eastAsia="Philosopher" w:ascii="Philosopher"/>
           <w:b w:val="1"/>
+          <w:sz w:val="20"/>
           <w:rtl w:val="0"/>
         </w:rPr>
         <w:t xml:space="preserve">Rochester Institute of Technology</w:t>
@@ -149,6 +160,7 @@
           <w:rFonts w:cs="Philosopher" w:hAnsi="Philosopher" w:eastAsia="Philosopher" w:ascii="Philosopher"/>
           <w:i w:val="1"/>
           <w:color w:val="999999"/>
+          <w:sz w:val="20"/>
           <w:rtl w:val="0"/>
         </w:rPr>
         <w:t xml:space="preserve">Expected graduation: Spring 2015</w:t>
@@ -172,6 +184,7 @@
         <w:rPr>
           <w:rFonts w:cs="Philosopher" w:hAnsi="Philosopher" w:eastAsia="Philosopher" w:ascii="Philosopher"/>
           <w:b w:val="1"/>
+          <w:sz w:val="20"/>
           <w:rtl w:val="0"/>
         </w:rPr>
         <w:t xml:space="preserve">Rochester, NY</w:t>
@@ -179,6 +192,7 @@
       <w:r>
         <w:rPr>
           <w:rFonts w:cs="Philosopher" w:hAnsi="Philosopher" w:eastAsia="Philosopher" w:ascii="Philosopher"/>
+          <w:sz w:val="20"/>
           <w:rtl w:val="0"/>
         </w:rPr>
         <w:tab/>
@@ -188,9 +202,10 @@
           <w:rFonts w:cs="Philosopher" w:hAnsi="Philosopher" w:eastAsia="Philosopher" w:ascii="Philosopher"/>
           <w:i w:val="1"/>
           <w:color w:val="999999"/>
-          <w:rtl w:val="0"/>
-        </w:rPr>
-        <w:t xml:space="preserve">GPA:  3.38</w:t>
+          <w:sz w:val="20"/>
+          <w:rtl w:val="0"/>
+        </w:rPr>
+        <w:t xml:space="preserve">GPA:  3.41</w:t>
       </w:r>
     </w:p>
     <w:p>
@@ -203,6 +218,7 @@
       <w:r>
         <w:rPr>
           <w:rFonts w:cs="Philosopher" w:hAnsi="Philosopher" w:eastAsia="Philosopher" w:ascii="Philosopher"/>
+          <w:sz w:val="20"/>
           <w:rtl w:val="0"/>
         </w:rPr>
         <w:t xml:space="preserve">B.S. in Game Design and Development</w:t>
@@ -218,6 +234,7 @@
       <w:r>
         <w:rPr>
           <w:rFonts w:cs="Philosopher" w:hAnsi="Philosopher" w:eastAsia="Philosopher" w:ascii="Philosopher"/>
+          <w:sz w:val="20"/>
           <w:rtl w:val="0"/>
         </w:rPr>
         <w:t xml:space="preserve">Minor in Japanese Language and Culture</w:t>
@@ -228,14 +245,14 @@
         <w:widowControl w:val="0"/>
         <w:ind w:firstLine="720"/>
         <w:contextualSpacing w:val="0"/>
-        <w:rPr/>
-      </w:pPr>
-      <w:r>
-        <w:rPr>
-          <w:rFonts w:cs="Philosopher" w:hAnsi="Philosopher" w:eastAsia="Philosopher" w:ascii="Philosopher"/>
-          <w:rtl w:val="0"/>
-        </w:rPr>
-        <w:t xml:space="preserve">Kyoto Study Abroad Program at Doshisha University (May-June 2013)</w:t>
+      </w:pPr>
+      <w:r>
+        <w:rPr>
+          <w:rFonts w:cs="Philosopher" w:hAnsi="Philosopher" w:eastAsia="Philosopher" w:ascii="Philosopher"/>
+          <w:sz w:val="20"/>
+          <w:rtl w:val="0"/>
+        </w:rPr>
+        <w:t xml:space="preserve">Kyoto Study Abroad Program at Doshisha University (May-August 2013)</w:t>
       </w:r>
     </w:p>
     <w:p>
@@ -247,20 +264,37 @@
       </w:pPr>
       <w:r>
         <w:rPr>
-          <w:rtl w:val="0"/>
-        </w:rPr>
-      </w:r>
-    </w:p>
-    <w:p>
-      <w:pPr>
-        <w:widowControl w:val="0"/>
-        <w:contextualSpacing w:val="0"/>
-        <w:rPr/>
-      </w:pPr>
-      <w:r>
-        <w:rPr>
-          <w:rFonts w:cs="Philosopher" w:hAnsi="Philosopher" w:eastAsia="Philosopher" w:ascii="Philosopher"/>
-          <w:b w:val="1"/>
+          <w:rFonts w:cs="Philosopher" w:hAnsi="Philosopher" w:eastAsia="Philosopher" w:ascii="Philosopher"/>
+          <w:sz w:val="20"/>
+          <w:rtl w:val="0"/>
+        </w:rPr>
+        <w:t xml:space="preserve">German Game Design Study Abroad Program at Paderborn University (May-June 2014)</w:t>
+      </w:r>
+    </w:p>
+    <w:p>
+      <w:pPr>
+        <w:widowControl w:val="0"/>
+        <w:ind w:firstLine="720"/>
+        <w:contextualSpacing w:val="0"/>
+        <w:rPr/>
+      </w:pPr>
+      <w:r>
+        <w:rPr>
+          <w:rtl w:val="0"/>
+        </w:rPr>
+      </w:r>
+    </w:p>
+    <w:p>
+      <w:pPr>
+        <w:widowControl w:val="0"/>
+        <w:contextualSpacing w:val="0"/>
+        <w:rPr/>
+      </w:pPr>
+      <w:r>
+        <w:rPr>
+          <w:rFonts w:cs="Philosopher" w:hAnsi="Philosopher" w:eastAsia="Philosopher" w:ascii="Philosopher"/>
+          <w:b w:val="1"/>
+          <w:sz w:val="20"/>
           <w:rtl w:val="0"/>
         </w:rPr>
         <w:t xml:space="preserve">Relevant Courses Taken:</w:t>
@@ -275,6 +309,7 @@
       <w:r>
         <w:rPr>
           <w:rFonts w:cs="Philosopher" w:hAnsi="Philosopher" w:eastAsia="Philosopher" w:ascii="Philosopher"/>
+          <w:sz w:val="20"/>
           <w:rtl w:val="0"/>
         </w:rPr>
         <w:t xml:space="preserve">Foundations of Game Graphics Programming</w:t>
@@ -283,138 +318,81 @@
         <w:rPr>
           <w:rFonts w:cs="Philosopher" w:hAnsi="Philosopher" w:eastAsia="Philosopher" w:ascii="Philosopher"/>
           <w:color w:val="999999"/>
-          <w:rtl w:val="0"/>
-        </w:rPr>
-        <w:t xml:space="preserve"> (</w:t>
-      </w:r>
-      <w:r>
-        <w:rPr>
-          <w:rFonts w:cs="Philosopher" w:hAnsi="Philosopher" w:eastAsia="Philosopher" w:ascii="Philosopher"/>
-          <w:i w:val="1"/>
+          <w:sz w:val="20"/>
+          <w:rtl w:val="0"/>
+        </w:rPr>
+        <w:t xml:space="preserve"> </w:t>
+      </w:r>
+      <w:r>
+        <w:rPr>
+          <w:rFonts w:cs="Philosopher" w:hAnsi="Philosopher" w:eastAsia="Philosopher" w:ascii="Philosopher"/>
+          <w:sz w:val="20"/>
+          <w:rtl w:val="0"/>
+        </w:rPr>
+        <w:t xml:space="preserve">| AI for Game Environments | Casual Game Development</w:t>
+      </w:r>
+      <w:r>
+        <w:rPr>
+          <w:rFonts w:cs="Philosopher" w:hAnsi="Philosopher" w:eastAsia="Philosopher" w:ascii="Philosopher"/>
           <w:color w:val="999999"/>
-          <w:rtl w:val="0"/>
-        </w:rPr>
-        <w:t xml:space="preserve">current</w:t>
-      </w:r>
-      <w:r>
-        <w:rPr>
-          <w:rFonts w:cs="Philosopher" w:hAnsi="Philosopher" w:eastAsia="Philosopher" w:ascii="Philosopher"/>
-          <w:color w:val="999999"/>
-          <w:rtl w:val="0"/>
-        </w:rPr>
-        <w:t xml:space="preserve">)</w:t>
-      </w:r>
-      <w:r>
-        <w:rPr>
-          <w:rFonts w:cs="Philosopher" w:hAnsi="Philosopher" w:eastAsia="Philosopher" w:ascii="Philosopher"/>
-          <w:rtl w:val="0"/>
-        </w:rPr>
-        <w:t xml:space="preserve"> | AI for Game Environments </w:t>
-      </w:r>
-      <w:r>
-        <w:rPr>
-          <w:rFonts w:cs="Philosopher" w:hAnsi="Philosopher" w:eastAsia="Philosopher" w:ascii="Philosopher"/>
-          <w:color w:val="999999"/>
-          <w:rtl w:val="0"/>
-        </w:rPr>
-        <w:t xml:space="preserve">(</w:t>
-      </w:r>
-      <w:r>
-        <w:rPr>
-          <w:rFonts w:cs="Philosopher" w:hAnsi="Philosopher" w:eastAsia="Philosopher" w:ascii="Philosopher"/>
-          <w:i w:val="1"/>
-          <w:color w:val="999999"/>
-          <w:rtl w:val="0"/>
-        </w:rPr>
-        <w:t xml:space="preserve">current</w:t>
-      </w:r>
-      <w:r>
-        <w:rPr>
-          <w:rFonts w:cs="Philosopher" w:hAnsi="Philosopher" w:eastAsia="Philosopher" w:ascii="Philosopher"/>
-          <w:color w:val="999999"/>
-          <w:rtl w:val="0"/>
-        </w:rPr>
-        <w:t xml:space="preserve">)</w:t>
-      </w:r>
-      <w:r>
-        <w:rPr>
-          <w:rFonts w:cs="Philosopher" w:hAnsi="Philosopher" w:eastAsia="Philosopher" w:ascii="Philosopher"/>
-          <w:rtl w:val="0"/>
-        </w:rPr>
-        <w:t xml:space="preserve"> | Casual Game Development</w:t>
-      </w:r>
-      <w:r>
-        <w:rPr>
-          <w:rFonts w:cs="Philosopher" w:hAnsi="Philosopher" w:eastAsia="Philosopher" w:ascii="Philosopher"/>
-          <w:color w:val="999999"/>
-          <w:rtl w:val="0"/>
-        </w:rPr>
-        <w:t xml:space="preserve"> (</w:t>
-      </w:r>
-      <w:r>
-        <w:rPr>
-          <w:rFonts w:cs="Philosopher" w:hAnsi="Philosopher" w:eastAsia="Philosopher" w:ascii="Philosopher"/>
-          <w:i w:val="1"/>
-          <w:color w:val="999999"/>
-          <w:rtl w:val="0"/>
-        </w:rPr>
-        <w:t xml:space="preserve">current</w:t>
-      </w:r>
-      <w:r>
-        <w:rPr>
-          <w:rFonts w:cs="Philosopher" w:hAnsi="Philosopher" w:eastAsia="Philosopher" w:ascii="Philosopher"/>
-          <w:color w:val="999999"/>
-          <w:rtl w:val="0"/>
-        </w:rPr>
-        <w:t xml:space="preserve">)</w:t>
-      </w:r>
-      <w:r>
-        <w:rPr>
-          <w:rFonts w:cs="Philosopher" w:hAnsi="Philosopher" w:eastAsia="Philosopher" w:ascii="Philosopher"/>
-          <w:rtl w:val="0"/>
-        </w:rPr>
-        <w:t xml:space="preserve"> | Data Structures and Algorithms I &amp; II | Mobile Game Development | Rich Media Web App Development</w:t>
-      </w:r>
-      <w:r>
-        <w:rPr>
-          <w:rtl w:val="0"/>
-        </w:rPr>
-      </w:r>
-    </w:p>
-    <w:p>
-      <w:pPr>
-        <w:widowControl w:val="0"/>
-        <w:contextualSpacing w:val="0"/>
-        <w:rPr/>
-      </w:pPr>
-      <w:r>
-        <w:rPr>
-          <w:rtl w:val="0"/>
-        </w:rPr>
-      </w:r>
-    </w:p>
-    <w:p>
-      <w:pPr>
-        <w:widowControl w:val="0"/>
-        <w:contextualSpacing w:val="0"/>
-        <w:rPr/>
-      </w:pPr>
-      <w:r>
-        <w:rPr>
-          <w:rtl w:val="0"/>
-        </w:rPr>
-      </w:r>
-    </w:p>
-    <w:p>
-      <w:pPr>
-        <w:widowControl w:val="0"/>
-        <w:contextualSpacing w:val="0"/>
-        <w:rPr/>
-      </w:pPr>
-      <w:r>
-        <w:rPr>
-          <w:rFonts w:cs="Philosopher" w:hAnsi="Philosopher" w:eastAsia="Philosopher" w:ascii="Philosopher"/>
-          <w:sz w:val="32"/>
+          <w:sz w:val="20"/>
+          <w:rtl w:val="0"/>
+        </w:rPr>
+        <w:t xml:space="preserve"> </w:t>
+      </w:r>
+      <w:r>
+        <w:rPr>
+          <w:rFonts w:cs="Philosopher" w:hAnsi="Philosopher" w:eastAsia="Philosopher" w:ascii="Philosopher"/>
+          <w:sz w:val="20"/>
+          <w:rtl w:val="0"/>
+        </w:rPr>
+        <w:t xml:space="preserve">| Data Structures and Algorithms I &amp; II | Mobile Game Development | Rich Media Web App Development</w:t>
+      </w:r>
+    </w:p>
+    <w:p>
+      <w:pPr>
+        <w:widowControl w:val="0"/>
+        <w:contextualSpacing w:val="0"/>
+        <w:rPr/>
+      </w:pPr>
+      <w:r>
+        <w:rPr>
+          <w:rtl w:val="0"/>
+        </w:rPr>
+      </w:r>
+    </w:p>
+    <w:p>
+      <w:pPr>
+        <w:widowControl w:val="0"/>
+        <w:contextualSpacing w:val="0"/>
+      </w:pPr>
+      <w:r>
+        <w:rPr>
+          <w:rtl w:val="0"/>
+        </w:rPr>
+      </w:r>
+    </w:p>
+    <w:p>
+      <w:pPr>
+        <w:widowControl w:val="0"/>
+        <w:contextualSpacing w:val="0"/>
+        <w:rPr/>
+      </w:pPr>
+      <w:r>
+        <w:rPr>
+          <w:rtl w:val="0"/>
+        </w:rPr>
+      </w:r>
+    </w:p>
+    <w:p>
+      <w:pPr>
+        <w:widowControl w:val="0"/>
+        <w:contextualSpacing w:val="0"/>
+      </w:pPr>
+      <w:r>
+        <w:rPr>
+          <w:rFonts w:cs="Philosopher" w:hAnsi="Philosopher" w:eastAsia="Philosopher" w:ascii="Philosopher"/>
+          <w:sz w:val="28"/>
           <w:u w:val="single"/>
           <w:rtl w:val="0"/>
         </w:rPr>
@@ -425,12 +403,48 @@
       <w:pPr>
         <w:widowControl w:val="0"/>
         <w:contextualSpacing w:val="0"/>
-        <w:rPr/>
-      </w:pPr>
-      <w:r>
-        <w:rPr>
-          <w:rFonts w:cs="Philosopher" w:hAnsi="Philosopher" w:eastAsia="Philosopher" w:ascii="Philosopher"/>
-          <w:b w:val="1"/>
+      </w:pPr>
+      <w:r>
+        <w:rPr>
+          <w:rFonts w:cs="Philosopher" w:hAnsi="Philosopher" w:eastAsia="Philosopher" w:ascii="Philosopher"/>
+          <w:b w:val="1"/>
+          <w:sz w:val="20"/>
+          <w:rtl w:val="0"/>
+        </w:rPr>
+        <w:t xml:space="preserve">Food Friends: </w:t>
+      </w:r>
+      <w:r>
+        <w:rPr>
+          <w:rFonts w:cs="Philosopher" w:hAnsi="Philosopher" w:eastAsia="Philosopher" w:ascii="Philosopher"/>
+          <w:sz w:val="20"/>
+          <w:rtl w:val="0"/>
+        </w:rPr>
+        <w:t xml:space="preserve">Created during a game jam at the University of Paderborn in Germany, Food Friends is a casual game built using Javascript in a team of eight students from Both Germany and the U.S. In order to stay true to the game jam’s theme of Transatlantic Friendship, Food Friends’ core objective is to control various countries into eating food that isn’t associated with their own countries.</w:t>
+      </w:r>
+    </w:p>
+    <w:p>
+      <w:pPr>
+        <w:widowControl w:val="0"/>
+        <w:contextualSpacing w:val="0"/>
+        <w:rPr/>
+      </w:pPr>
+      <w:r>
+        <w:rPr>
+          <w:rtl w:val="0"/>
+        </w:rPr>
+      </w:r>
+    </w:p>
+    <w:p>
+      <w:pPr>
+        <w:widowControl w:val="0"/>
+        <w:contextualSpacing w:val="0"/>
+        <w:rPr/>
+      </w:pPr>
+      <w:r>
+        <w:rPr>
+          <w:rFonts w:cs="Philosopher" w:hAnsi="Philosopher" w:eastAsia="Philosopher" w:ascii="Philosopher"/>
+          <w:b w:val="1"/>
+          <w:sz w:val="20"/>
           <w:rtl w:val="0"/>
         </w:rPr>
         <w:t xml:space="preserve">Chocofling: </w:t>
@@ -438,38 +452,35 @@
       <w:r>
         <w:rPr>
           <w:rFonts w:cs="Philosopher" w:hAnsi="Philosopher" w:eastAsia="Philosopher" w:ascii="Philosopher"/>
+          <w:sz w:val="20"/>
           <w:rtl w:val="0"/>
         </w:rPr>
         <w:t xml:space="preserve">Worked in a team of three during the RIT iOS App Challenge to design and develop a casual game in four days that implemented a physics API using the Sprite Kit Framework. The implementation included gravity, impulse, and air friction; all of which helped to significantly add versatility to the game.</w:t>
       </w:r>
-      <w:r>
-        <w:rPr>
-          <w:rtl w:val="0"/>
-        </w:rPr>
-      </w:r>
-    </w:p>
-    <w:p>
-      <w:pPr>
-        <w:widowControl w:val="0"/>
-        <w:contextualSpacing w:val="0"/>
-        <w:rPr/>
-      </w:pPr>
-      <w:r>
-        <w:rPr>
-          <w:rtl w:val="0"/>
-        </w:rPr>
-      </w:r>
-    </w:p>
-    <w:p>
-      <w:pPr>
-        <w:widowControl w:val="0"/>
-        <w:contextualSpacing w:val="0"/>
-        <w:rPr/>
-      </w:pPr>
-      <w:r>
-        <w:rPr>
-          <w:rFonts w:cs="Philosopher" w:hAnsi="Philosopher" w:eastAsia="Philosopher" w:ascii="Philosopher"/>
-          <w:b w:val="1"/>
+    </w:p>
+    <w:p>
+      <w:pPr>
+        <w:widowControl w:val="0"/>
+        <w:contextualSpacing w:val="0"/>
+        <w:rPr/>
+      </w:pPr>
+      <w:r>
+        <w:rPr>
+          <w:rtl w:val="0"/>
+        </w:rPr>
+      </w:r>
+    </w:p>
+    <w:p>
+      <w:pPr>
+        <w:widowControl w:val="0"/>
+        <w:contextualSpacing w:val="0"/>
+        <w:rPr/>
+      </w:pPr>
+      <w:r>
+        <w:rPr>
+          <w:rFonts w:cs="Philosopher" w:hAnsi="Philosopher" w:eastAsia="Philosopher" w:ascii="Philosopher"/>
+          <w:b w:val="1"/>
+          <w:sz w:val="20"/>
           <w:rtl w:val="0"/>
         </w:rPr>
         <w:t xml:space="preserve">Break[in]: </w:t>
@@ -477,6 +488,7 @@
       <w:r>
         <w:rPr>
           <w:rFonts w:cs="Philosopher" w:hAnsi="Philosopher" w:eastAsia="Philosopher" w:ascii="Philosopher"/>
+          <w:sz w:val="20"/>
           <w:rtl w:val="0"/>
         </w:rPr>
         <w:t xml:space="preserve">In a team of two, created a breakout-esque game in C++. The game was rendered using OpenGL with the use of helper libraries such as GLFW, GLM, and GLEW. In addition, sound in the form of background music and sound effects were implemented using OpenAL. The purpose of Break[in] was for the team to become more familiar with graphics libraries. </w:t>
@@ -491,36 +503,47 @@
       <w:pPr>
         <w:widowControl w:val="0"/>
         <w:contextualSpacing w:val="0"/>
-        <w:rPr/>
-      </w:pPr>
-      <w:r>
-        <w:rPr>
-          <w:rtl w:val="0"/>
-        </w:rPr>
-      </w:r>
-    </w:p>
-    <w:p>
-      <w:pPr>
-        <w:widowControl w:val="0"/>
-        <w:contextualSpacing w:val="0"/>
-        <w:rPr/>
-      </w:pPr>
-      <w:r>
-        <w:rPr>
-          <w:rtl w:val="0"/>
-        </w:rPr>
-      </w:r>
-    </w:p>
-    <w:p>
-      <w:pPr>
-        <w:widowControl w:val="0"/>
-        <w:contextualSpacing w:val="0"/>
-        <w:rPr/>
-      </w:pPr>
-      <w:r>
-        <w:rPr>
-          <w:rFonts w:cs="Philosopher" w:hAnsi="Philosopher" w:eastAsia="Philosopher" w:ascii="Philosopher"/>
-          <w:sz w:val="32"/>
+      </w:pPr>
+      <w:r>
+        <w:rPr>
+          <w:rtl w:val="0"/>
+        </w:rPr>
+      </w:r>
+    </w:p>
+    <w:p>
+      <w:pPr>
+        <w:widowControl w:val="0"/>
+        <w:contextualSpacing w:val="0"/>
+        <w:rPr/>
+      </w:pPr>
+      <w:r>
+        <w:rPr>
+          <w:rtl w:val="0"/>
+        </w:rPr>
+      </w:r>
+    </w:p>
+    <w:p>
+      <w:pPr>
+        <w:widowControl w:val="0"/>
+        <w:contextualSpacing w:val="0"/>
+        <w:rPr/>
+      </w:pPr>
+      <w:r>
+        <w:rPr>
+          <w:rtl w:val="0"/>
+        </w:rPr>
+      </w:r>
+    </w:p>
+    <w:p>
+      <w:pPr>
+        <w:widowControl w:val="0"/>
+        <w:contextualSpacing w:val="0"/>
+        <w:rPr/>
+      </w:pPr>
+      <w:r>
+        <w:rPr>
+          <w:rFonts w:cs="Philosopher" w:hAnsi="Philosopher" w:eastAsia="Philosopher" w:ascii="Philosopher"/>
+          <w:sz w:val="28"/>
           <w:u w:val="single"/>
           <w:rtl w:val="0"/>
         </w:rPr>
@@ -536,6 +559,7 @@
         <w:rPr>
           <w:rFonts w:cs="Philosopher" w:hAnsi="Philosopher" w:eastAsia="Philosopher" w:ascii="Philosopher"/>
           <w:b w:val="1"/>
+          <w:sz w:val="20"/>
           <w:rtl w:val="0"/>
         </w:rPr>
         <w:t xml:space="preserve">Languages: </w:t>
@@ -543,20 +567,22 @@
       <w:r>
         <w:rPr>
           <w:rFonts w:cs="Philosopher" w:hAnsi="Philosopher" w:eastAsia="Philosopher" w:ascii="Philosopher"/>
-          <w:rtl w:val="0"/>
-        </w:rPr>
-        <w:t xml:space="preserve">C | C++ | Objective-C | C# | Java | Javascript | HTML5 | CSS 3 | PHP | ActionScript 3.0 | SQL</w:t>
-      </w:r>
-    </w:p>
-    <w:p>
-      <w:pPr>
-        <w:widowControl w:val="0"/>
-        <w:contextualSpacing w:val="0"/>
-      </w:pPr>
-      <w:r>
-        <w:rPr>
-          <w:rFonts w:cs="Philosopher" w:hAnsi="Philosopher" w:eastAsia="Philosopher" w:ascii="Philosopher"/>
-          <w:b w:val="1"/>
+          <w:sz w:val="20"/>
+          <w:rtl w:val="0"/>
+        </w:rPr>
+        <w:t xml:space="preserve">C | C++ | Objective-C | C# | Javascript | HTML5 | CSS 3 | PHP | Java | ActionScript 3.0 | SQL</w:t>
+      </w:r>
+    </w:p>
+    <w:p>
+      <w:pPr>
+        <w:widowControl w:val="0"/>
+        <w:contextualSpacing w:val="0"/>
+      </w:pPr>
+      <w:r>
+        <w:rPr>
+          <w:rFonts w:cs="Philosopher" w:hAnsi="Philosopher" w:eastAsia="Philosopher" w:ascii="Philosopher"/>
+          <w:b w:val="1"/>
+          <w:sz w:val="20"/>
           <w:rtl w:val="0"/>
         </w:rPr>
         <w:t xml:space="preserve">Software:</w:t>
@@ -564,6 +590,7 @@
       <w:r>
         <w:rPr>
           <w:rFonts w:cs="Philosopher" w:hAnsi="Philosopher" w:eastAsia="Philosopher" w:ascii="Philosopher"/>
+          <w:sz w:val="20"/>
           <w:rtl w:val="0"/>
         </w:rPr>
         <w:t xml:space="preserve"> Visual Studio 2008-2012 | Xcode | Autodesk Maya | Adobe Flash | Adobe Photoshop</w:t>
@@ -578,6 +605,7 @@
         <w:rPr>
           <w:rFonts w:cs="Philosopher" w:hAnsi="Philosopher" w:eastAsia="Philosopher" w:ascii="Philosopher"/>
           <w:b w:val="1"/>
+          <w:sz w:val="20"/>
           <w:rtl w:val="0"/>
         </w:rPr>
         <w:t xml:space="preserve">Technologies</w:t>
@@ -585,50 +613,55 @@
       <w:r>
         <w:rPr>
           <w:rFonts w:cs="Philosopher" w:hAnsi="Philosopher" w:eastAsia="Philosopher" w:ascii="Philosopher"/>
+          <w:sz w:val="20"/>
           <w:rtl w:val="0"/>
         </w:rPr>
         <w:t xml:space="preserve">: OpenGL 3.2+ | DirectX 11 | Three.js | OpenAL | Git | Unity | MySQL | XNA 4.0</w:t>
       </w:r>
-      <w:r>
-        <w:rPr>
-          <w:rtl w:val="0"/>
-        </w:rPr>
-      </w:r>
-    </w:p>
-    <w:p>
-      <w:pPr>
-        <w:widowControl w:val="0"/>
-        <w:contextualSpacing w:val="0"/>
-        <w:rPr/>
-      </w:pPr>
-      <w:r>
-        <w:rPr>
-          <w:rtl w:val="0"/>
-        </w:rPr>
-      </w:r>
-    </w:p>
-    <w:p>
-      <w:pPr>
-        <w:widowControl w:val="0"/>
-        <w:contextualSpacing w:val="0"/>
-        <w:rPr/>
-      </w:pPr>
-      <w:r>
-        <w:rPr>
-          <w:rtl w:val="0"/>
-        </w:rPr>
-      </w:r>
-    </w:p>
-    <w:p>
-      <w:pPr>
-        <w:widowControl w:val="0"/>
-        <w:contextualSpacing w:val="0"/>
-        <w:rPr/>
-      </w:pPr>
-      <w:r>
-        <w:rPr>
-          <w:rFonts w:cs="Philosopher" w:hAnsi="Philosopher" w:eastAsia="Philosopher" w:ascii="Philosopher"/>
-          <w:sz w:val="32"/>
+    </w:p>
+    <w:p>
+      <w:pPr>
+        <w:widowControl w:val="0"/>
+        <w:contextualSpacing w:val="0"/>
+      </w:pPr>
+      <w:r>
+        <w:rPr>
+          <w:rtl w:val="0"/>
+        </w:rPr>
+      </w:r>
+    </w:p>
+    <w:p>
+      <w:pPr>
+        <w:widowControl w:val="0"/>
+        <w:contextualSpacing w:val="0"/>
+      </w:pPr>
+      <w:r>
+        <w:rPr>
+          <w:rtl w:val="0"/>
+        </w:rPr>
+      </w:r>
+    </w:p>
+    <w:p>
+      <w:pPr>
+        <w:widowControl w:val="0"/>
+        <w:contextualSpacing w:val="0"/>
+      </w:pPr>
+      <w:r>
+        <w:rPr>
+          <w:rtl w:val="0"/>
+        </w:rPr>
+      </w:r>
+    </w:p>
+    <w:p>
+      <w:pPr>
+        <w:widowControl w:val="0"/>
+        <w:contextualSpacing w:val="0"/>
+        <w:rPr/>
+      </w:pPr>
+      <w:r>
+        <w:rPr>
+          <w:rFonts w:cs="Philosopher" w:hAnsi="Philosopher" w:eastAsia="Philosopher" w:ascii="Philosopher"/>
+          <w:sz w:val="28"/>
           <w:u w:val="single"/>
           <w:rtl w:val="0"/>
         </w:rPr>
@@ -645,6 +678,7 @@
         <w:rPr>
           <w:rFonts w:cs="Philosopher" w:hAnsi="Philosopher" w:eastAsia="Philosopher" w:ascii="Philosopher"/>
           <w:b w:val="1"/>
+          <w:sz w:val="20"/>
           <w:rtl w:val="0"/>
         </w:rPr>
         <w:t xml:space="preserve">Spoken Languages: </w:t>
@@ -652,6 +686,7 @@
       <w:r>
         <w:rPr>
           <w:rFonts w:cs="Philosopher" w:hAnsi="Philosopher" w:eastAsia="Philosopher" w:ascii="Philosopher"/>
+          <w:sz w:val="20"/>
           <w:rtl w:val="0"/>
         </w:rPr>
         <w:t xml:space="preserve">English | Spanish | Japanese (Advanced)</w:t>
@@ -667,6 +702,7 @@
         <w:rPr>
           <w:rFonts w:cs="Philosopher" w:hAnsi="Philosopher" w:eastAsia="Philosopher" w:ascii="Philosopher"/>
           <w:b w:val="1"/>
+          <w:sz w:val="20"/>
           <w:rtl w:val="0"/>
         </w:rPr>
         <w:t xml:space="preserve">Electronic Gaming Society at RIT:</w:t>
@@ -674,6 +710,7 @@
       <w:r>
         <w:rPr>
           <w:rFonts w:cs="Philosopher" w:hAnsi="Philosopher" w:eastAsia="Philosopher" w:ascii="Philosopher"/>
+          <w:sz w:val="20"/>
           <w:rtl w:val="0"/>
         </w:rPr>
         <w:t xml:space="preserve"> Photographer (2011 - present)</w:t>
@@ -682,6 +719,7 @@
         <w:rPr>
           <w:rFonts w:cs="Philosopher" w:hAnsi="Philosopher" w:eastAsia="Philosopher" w:ascii="Philosopher"/>
           <w:b w:val="1"/>
+          <w:sz w:val="20"/>
           <w:rtl w:val="0"/>
         </w:rPr>
         <w:t xml:space="preserve"> </w:t>
@@ -696,6 +734,7 @@
         <w:rPr>
           <w:rFonts w:cs="Philosopher" w:hAnsi="Philosopher" w:eastAsia="Philosopher" w:ascii="Philosopher"/>
           <w:b w:val="1"/>
+          <w:sz w:val="20"/>
           <w:rtl w:val="0"/>
         </w:rPr>
         <w:t xml:space="preserve">Asian Culture Society at RIT:</w:t>
@@ -703,14 +742,10 @@
       <w:r>
         <w:rPr>
           <w:rFonts w:cs="Philosopher" w:hAnsi="Philosopher" w:eastAsia="Philosopher" w:ascii="Philosopher"/>
+          <w:sz w:val="20"/>
           <w:rtl w:val="0"/>
         </w:rPr>
         <w:t xml:space="preserve"> Photographer (2012 - 2013)</w:t>
-      </w:r>
-      <w:r>
-        <w:rPr>
-          <w:rtl w:val="0"/>
-        </w:rPr>
       </w:r>
     </w:p>
     <w:sectPr>

</xml_diff>